<commit_message>
finish lab and report
</commit_message>
<xml_diff>
--- a/pw3-arn-heig-ancay-charbonnier/arn-pw3-ançay-charbonnier.docx
+++ b/pw3-arn-heig-ancay-charbonnier/arn-pw3-ançay-charbonnier.docx
@@ -1018,15 +1018,7 @@
     </w:p>
     <w:p>
       <w:r>
-        <w:t xml:space="preserve">Comme on peut le voir sur la matrice de confusion ci-dessus, l’utilisation </w:t>
-      </w:r>
-      <w:proofErr w:type="gramStart"/>
-      <w:r>
-        <w:t>d’une ACP</w:t>
-      </w:r>
-      <w:proofErr w:type="gramEnd"/>
-      <w:r>
-        <w:t xml:space="preserve"> n’a pas très bien marché car apparemment tous les enregistrements étaient considérés comme « </w:t>
+        <w:t>Comme on peut le voir sur la matrice de confusion ci-dessus, l’utilisation d’une ACP n’a pas très bien marché car apparemment tous les enregistrements étaient considérés comme « </w:t>
       </w:r>
       <w:proofErr w:type="spellStart"/>
       <w:r>
@@ -1184,10 +1176,7 @@
     </w:p>
     <w:p>
       <w:r>
-        <w:t>C’est la seule modification que nous avons implémentée et qui nous a donné un meilleur résultat. Cela</w:t>
-      </w:r>
-      <w:r>
-        <w:t xml:space="preserve"> nous a permis de passer d’un F1-score de 0.86 à 0.87, donc plutôt négligeable.</w:t>
+        <w:t>C’est la seule modification que nous avons implémentée et qui nous a donné un meilleur résultat. Cela nous a permis de passer d’un F1-score de 0.86 à 0.87, donc plutôt négligeable.</w:t>
       </w:r>
     </w:p>
     <w:p>
@@ -1263,7 +1252,47 @@
       </w:r>
     </w:p>
     <w:p/>
-    <w:p/>
+    <w:p>
+      <w:pPr>
+        <w:pStyle w:val="Titre3"/>
+      </w:pPr>
+      <w:r>
+        <w:t>Résultats</w:t>
+      </w:r>
+    </w:p>
+    <w:p>
+      <w:r>
+        <w:t xml:space="preserve">Nos résultats de prédiction pour le </w:t>
+      </w:r>
+      <w:proofErr w:type="spellStart"/>
+      <w:r>
+        <w:t>dataset</w:t>
+      </w:r>
+      <w:proofErr w:type="spellEnd"/>
+      <w:r>
+        <w:t xml:space="preserve"> « </w:t>
+      </w:r>
+      <w:proofErr w:type="spellStart"/>
+      <w:r>
+        <w:t>EEG_mouse_data_test</w:t>
+      </w:r>
+      <w:proofErr w:type="spellEnd"/>
+      <w:r>
+        <w:t xml:space="preserve"> » se trouvent dans le fichier </w:t>
+      </w:r>
+      <w:proofErr w:type="spellStart"/>
+      <w:r>
+        <w:rPr>
+          <w:b/>
+          <w:bCs/>
+        </w:rPr>
+        <w:t>test_pred.npy</w:t>
+      </w:r>
+      <w:proofErr w:type="spellEnd"/>
+      <w:r>
+        <w:t>.</w:t>
+      </w:r>
+    </w:p>
     <w:p/>
     <w:p/>
     <w:sectPr>

</xml_diff>